<commit_message>
Added some extra info to the documentation.
</commit_message>
<xml_diff>
--- a/Adminy.docx
+++ b/Adminy.docx
@@ -8,14 +8,12 @@
           <w:b/>
         </w:rPr>
       </w:pPr>
-      <w:proofErr w:type="spellStart"/>
       <w:r>
         <w:rPr>
           <w:b/>
         </w:rPr>
         <w:t>Urenregistratie</w:t>
       </w:r>
-      <w:proofErr w:type="spellEnd"/>
     </w:p>
     <w:p>
       <w:r>
@@ -29,9 +27,21 @@
           <w:ilvl w:val="0"/>
           <w:numId w:val="1"/>
         </w:numPr>
-      </w:pPr>
-      <w:r>
+        <w:rPr>
+          <w:lang w:val="nl-NL"/>
+        </w:rPr>
+      </w:pPr>
+      <w:r>
+        <w:rPr>
+          <w:lang w:val="nl-NL"/>
+        </w:rPr>
         <w:t>Date</w:t>
+      </w:r>
+      <w:r>
+        <w:rPr>
+          <w:lang w:val="nl-NL"/>
+        </w:rPr>
+        <w:t xml:space="preserve"> (Datum waarop er gewerkt is)</w:t>
       </w:r>
     </w:p>
     <w:p>
@@ -41,9 +51,21 @@
           <w:ilvl w:val="0"/>
           <w:numId w:val="1"/>
         </w:numPr>
-      </w:pPr>
-      <w:r>
+        <w:rPr>
+          <w:lang w:val="nl-NL"/>
+        </w:rPr>
+      </w:pPr>
+      <w:r>
+        <w:rPr>
+          <w:lang w:val="nl-NL"/>
+        </w:rPr>
         <w:t>Start</w:t>
+      </w:r>
+      <w:r>
+        <w:rPr>
+          <w:lang w:val="nl-NL"/>
+        </w:rPr>
+        <w:t xml:space="preserve"> (Begin van je werkdag)</w:t>
       </w:r>
     </w:p>
     <w:p>
@@ -53,11 +75,21 @@
           <w:ilvl w:val="0"/>
           <w:numId w:val="1"/>
         </w:numPr>
-      </w:pPr>
-      <w:bookmarkStart w:id="0" w:name="_GoBack"/>
-      <w:bookmarkEnd w:id="0"/>
-      <w:r>
+        <w:rPr>
+          <w:lang w:val="nl-NL"/>
+        </w:rPr>
+      </w:pPr>
+      <w:r>
+        <w:rPr>
+          <w:lang w:val="nl-NL"/>
+        </w:rPr>
         <w:t>End</w:t>
+      </w:r>
+      <w:r>
+        <w:rPr>
+          <w:lang w:val="nl-NL"/>
+        </w:rPr>
+        <w:t xml:space="preserve"> (Einde van je werkdag)</w:t>
       </w:r>
     </w:p>
     <w:p>
@@ -67,24 +99,21 @@
           <w:ilvl w:val="0"/>
           <w:numId w:val="1"/>
         </w:numPr>
-      </w:pPr>
-      <w:r>
+        <w:rPr>
+          <w:lang w:val="nl-NL"/>
+        </w:rPr>
+      </w:pPr>
+      <w:r>
+        <w:rPr>
+          <w:lang w:val="nl-NL"/>
+        </w:rPr>
         <w:t>Time</w:t>
       </w:r>
-    </w:p>
-    <w:p>
-      <w:proofErr w:type="spellStart"/>
-      <w:r>
-        <w:rPr>
-          <w:b/>
-        </w:rPr>
-        <w:t>Gebruikers</w:t>
-      </w:r>
-      <w:proofErr w:type="spellEnd"/>
-    </w:p>
-    <w:p>
-      <w:r>
-        <w:t>User</w:t>
+      <w:r>
+        <w:rPr>
+          <w:lang w:val="nl-NL"/>
+        </w:rPr>
+        <w:t xml:space="preserve"> (Gewerkte uren op de dag)</w:t>
       </w:r>
     </w:p>
     <w:p>
@@ -96,7 +125,23 @@
         </w:numPr>
       </w:pPr>
       <w:r>
-        <w:t>Id</w:t>
+        <w:t>Break</w:t>
+      </w:r>
+      <w:r>
+        <w:t xml:space="preserve"> (Eventuele pauze)</w:t>
+      </w:r>
+    </w:p>
+    <w:p>
+      <w:r>
+        <w:rPr>
+          <w:b/>
+        </w:rPr>
+        <w:t>Gebruikers</w:t>
+      </w:r>
+    </w:p>
+    <w:p>
+      <w:r>
+        <w:t>User</w:t>
       </w:r>
     </w:p>
     <w:p>
@@ -108,8 +153,13 @@
         </w:numPr>
       </w:pPr>
       <w:r>
-        <w:t>Username</w:t>
-      </w:r>
+        <w:t>Id</w:t>
+      </w:r>
+      <w:r>
+        <w:t xml:space="preserve"> (Auth0)</w:t>
+      </w:r>
+      <w:bookmarkStart w:id="0" w:name="_GoBack"/>
+      <w:bookmarkEnd w:id="0"/>
     </w:p>
     <w:p>
       <w:pPr>
@@ -120,7 +170,10 @@
         </w:numPr>
       </w:pPr>
       <w:r>
-        <w:t>Password</w:t>
+        <w:t>Username</w:t>
+      </w:r>
+      <w:r>
+        <w:t xml:space="preserve"> (Auth0)</w:t>
       </w:r>
     </w:p>
     <w:p>
@@ -132,7 +185,44 @@
         </w:numPr>
       </w:pPr>
       <w:r>
+        <w:t>Password</w:t>
+      </w:r>
+      <w:r>
+        <w:t xml:space="preserve"> (Auth0)</w:t>
+      </w:r>
+    </w:p>
+    <w:p>
+      <w:pPr>
+        <w:pStyle w:val="ListParagraph"/>
+        <w:numPr>
+          <w:ilvl w:val="0"/>
+          <w:numId w:val="1"/>
+        </w:numPr>
+      </w:pPr>
+      <w:r>
         <w:t>Salary</w:t>
+      </w:r>
+      <w:r>
+        <w:t xml:space="preserve"> (Uurloon)</w:t>
+      </w:r>
+    </w:p>
+    <w:p/>
+    <w:p>
+      <w:pPr>
+        <w:rPr>
+          <w:b/>
+        </w:rPr>
+      </w:pPr>
+      <w:r>
+        <w:rPr>
+          <w:b/>
+        </w:rPr>
+        <w:t>Notes</w:t>
+      </w:r>
+    </w:p>
+    <w:p>
+      <w:r>
+        <w:t>Bonuses (Because of weekends or holidays)</w:t>
       </w:r>
     </w:p>
     <w:p/>

</xml_diff>